<commit_message>
SqlChanges still In progress, Testing Sql functionality
</commit_message>
<xml_diff>
--- a/AccountBusinessRules.docx
+++ b/AccountBusinessRules.docx
@@ -122,7 +122,7 @@
           <w:szCs w:val="24"/>
         </w:rPr>
         <w:tab/>
-        <w:t>Must contain: one uppercase, one lowercase, one number, one special character</w:t>
+        <w:t>Must contain: one uppercase, one lowercase, one number</w:t>
       </w:r>
     </w:p>
     <w:p>
@@ -329,6 +329,7 @@
     <w:lsdException w:name="HTML Sample" w:semiHidden="1" w:unhideWhenUsed="1"/>
     <w:lsdException w:name="HTML Typewriter" w:semiHidden="1" w:unhideWhenUsed="1"/>
     <w:lsdException w:name="HTML Variable" w:semiHidden="1" w:unhideWhenUsed="1"/>
+    <w:lsdException w:name="Normal Table" w:semiHidden="1" w:unhideWhenUsed="1"/>
     <w:lsdException w:name="annotation subject" w:semiHidden="1" w:unhideWhenUsed="1"/>
     <w:lsdException w:name="No List" w:semiHidden="1" w:unhideWhenUsed="1"/>
     <w:lsdException w:name="Outline List 1" w:semiHidden="1" w:unhideWhenUsed="1"/>
@@ -375,8 +376,10 @@
     <w:lsdException w:name="Table Subtle 2" w:semiHidden="1" w:unhideWhenUsed="1"/>
     <w:lsdException w:name="Table Web 1" w:semiHidden="1" w:unhideWhenUsed="1"/>
     <w:lsdException w:name="Table Web 2" w:semiHidden="1" w:unhideWhenUsed="1"/>
+    <w:lsdException w:name="Table Web 3" w:semiHidden="1" w:unhideWhenUsed="1"/>
     <w:lsdException w:name="Balloon Text" w:semiHidden="1" w:unhideWhenUsed="1"/>
     <w:lsdException w:name="Table Grid" w:uiPriority="39"/>
+    <w:lsdException w:name="Table Theme" w:semiHidden="1" w:unhideWhenUsed="1"/>
     <w:lsdException w:name="Placeholder Text" w:semiHidden="1"/>
     <w:lsdException w:name="No Spacing" w:uiPriority="1" w:qFormat="1"/>
     <w:lsdException w:name="Light Shading" w:uiPriority="60"/>

</xml_diff>